<commit_message>
changed a word in homework
</commit_message>
<xml_diff>
--- a/homework 29.12/homework29.12.docx
+++ b/homework 29.12/homework29.12.docx
@@ -302,7 +302,25 @@
           <w:szCs w:val="32"/>
           <w:rtl/>
         </w:rPr>
-        <w:t>היא כוללת בתוכה את התנאים שיש לכל ערך בטבלה</w:t>
+        <w:t xml:space="preserve">היא כוללת בתוכה את התנאים שיש לכל </w:t>
+      </w:r>
+      <w:r>
+        <w:rPr>
+          <w:rFonts w:hint="cs"/>
+          <w:sz w:val="32"/>
+          <w:szCs w:val="32"/>
+          <w:rtl/>
+        </w:rPr>
+        <w:t xml:space="preserve">שדה </w:t>
+      </w:r>
+      <w:r>
+        <w:rPr>
+          <w:rFonts w:hint="cs"/>
+          <w:sz w:val="32"/>
+          <w:szCs w:val="32"/>
+          <w:rtl/>
+        </w:rPr>
+        <w:t xml:space="preserve"> בטבלה</w:t>
       </w:r>
     </w:p>
     <w:p>
@@ -692,7 +710,29 @@
           <w:sz w:val="32"/>
           <w:szCs w:val="32"/>
         </w:rPr>
-        <w:t>INSERT INTO CUSTOMERS (ID,FULLNAME,PHONE_NUMBER,NATIONAL_ID) VALUES (4,'Oren Klein','039865178',05216884651)</w:t>
+        <w:t>INSERT INTO CUSTOMERS (</w:t>
+      </w:r>
+      <w:proofErr w:type="gramStart"/>
+      <w:r>
+        <w:rPr>
+          <w:rFonts w:ascii="Arial" w:eastAsia="Times New Roman" w:hAnsi="Arial" w:cs="Arial"/>
+          <w:noProof w:val="0"/>
+          <w:color w:val="000000"/>
+          <w:sz w:val="32"/>
+          <w:szCs w:val="32"/>
+        </w:rPr>
+        <w:t>ID,FULLNAME</w:t>
+      </w:r>
+      <w:proofErr w:type="gramEnd"/>
+      <w:r>
+        <w:rPr>
+          <w:rFonts w:ascii="Arial" w:eastAsia="Times New Roman" w:hAnsi="Arial" w:cs="Arial"/>
+          <w:noProof w:val="0"/>
+          <w:color w:val="000000"/>
+          <w:sz w:val="32"/>
+          <w:szCs w:val="32"/>
+        </w:rPr>
+        <w:t>,PHONE_NUMBER,NATIONAL_ID) VALUES (4,'Oren Klein','039865178',05216884651)</w:t>
       </w:r>
     </w:p>
     <w:p>
@@ -742,7 +782,29 @@
           <w:sz w:val="32"/>
           <w:szCs w:val="32"/>
         </w:rPr>
-        <w:t>SELECT ROUTE,ARRIVAL_TIME FROM BUSSES WHERE COMPANY = 'Egged'</w:t>
+        <w:t xml:space="preserve">SELECT </w:t>
+      </w:r>
+      <w:proofErr w:type="gramStart"/>
+      <w:r>
+        <w:rPr>
+          <w:rFonts w:ascii="Arial" w:eastAsia="Times New Roman" w:hAnsi="Arial" w:cs="Arial"/>
+          <w:noProof w:val="0"/>
+          <w:color w:val="000000"/>
+          <w:sz w:val="32"/>
+          <w:szCs w:val="32"/>
+        </w:rPr>
+        <w:t>ROUTE,ARRIVAL</w:t>
+      </w:r>
+      <w:proofErr w:type="gramEnd"/>
+      <w:r>
+        <w:rPr>
+          <w:rFonts w:ascii="Arial" w:eastAsia="Times New Roman" w:hAnsi="Arial" w:cs="Arial"/>
+          <w:noProof w:val="0"/>
+          <w:color w:val="000000"/>
+          <w:sz w:val="32"/>
+          <w:szCs w:val="32"/>
+        </w:rPr>
+        <w:t>_TIME FROM BUSSES WHERE COMPANY = 'Egged'</w:t>
       </w:r>
     </w:p>
     <w:p>
@@ -1289,7 +1351,29 @@
           <w:szCs w:val="32"/>
           <w:rtl/>
         </w:rPr>
-        <w:t>בניסיון הרצת שאילתא מקבלים שגיאה. מה הסיבה האפשרית לשגיאות הבאות?:</w:t>
+        <w:t xml:space="preserve">בניסיון הרצת </w:t>
+      </w:r>
+      <w:proofErr w:type="spellStart"/>
+      <w:r>
+        <w:rPr>
+          <w:rFonts w:ascii="Arial" w:hAnsi="Arial" w:cs="Arial"/>
+          <w:color w:val="000000"/>
+          <w:sz w:val="32"/>
+          <w:szCs w:val="32"/>
+          <w:rtl/>
+        </w:rPr>
+        <w:t>שאילתא</w:t>
+      </w:r>
+      <w:proofErr w:type="spellEnd"/>
+      <w:r>
+        <w:rPr>
+          <w:rFonts w:ascii="Arial" w:hAnsi="Arial" w:cs="Arial"/>
+          <w:color w:val="000000"/>
+          <w:sz w:val="32"/>
+          <w:szCs w:val="32"/>
+          <w:rtl/>
+        </w:rPr>
+        <w:t xml:space="preserve"> מקבלים שגיאה. מה הסיבה האפשרית לשגיאות הבאות?:</w:t>
       </w:r>
     </w:p>
     <w:p>

</xml_diff>